<commit_message>
Correción de la fecha del documento
</commit_message>
<xml_diff>
--- a/trunk/docs/Entregables/Informes de avance/InformedeAvance-Grupo5508-UTN-2016_20160805.docx
+++ b/trunk/docs/Entregables/Informes de avance/InformedeAvance-Grupo5508-UTN-2016_20160805.docx
@@ -6,7 +6,10 @@
     <w:p>
       <w:pPr>
         <w:pStyle w:val="Ttulo"/>
-        <w:spacing w:before="240"/>
+        <w:rPr>
+          <w:sz w:val="28"/>
+          <w:szCs w:val="28"/>
+        </w:rPr>
       </w:pPr>
       <w:r>
         <w:rPr>
@@ -16,11 +19,21 @@
         <w:t>Situación actual del Proyecto</w:t>
       </w:r>
     </w:p>
-    <w:p/>
+    <w:p>
+      <w:pPr>
+        <w:spacing w:before="0"/>
+      </w:pPr>
+    </w:p>
+    <w:p>
+      <w:pPr>
+        <w:spacing w:before="0"/>
+        <w:jc w:val="both"/>
+      </w:pPr>
+    </w:p>
     <w:tbl>
       <w:tblPr>
         <w:tblStyle w:val="a"/>
-        <w:tblW w:w="5000" w:type="pct"/>
+        <w:tblW w:w="5148" w:type="pct"/>
         <w:tblBorders>
           <w:top w:val="single" w:sz="6" w:space="0" w:color="000000"/>
           <w:left w:val="single" w:sz="6" w:space="0" w:color="000000"/>
@@ -32,8 +45,8 @@
         <w:tblLook w:val="0000" w:firstRow="0" w:lastRow="0" w:firstColumn="0" w:lastColumn="0" w:noHBand="0" w:noVBand="0"/>
       </w:tblPr>
       <w:tblGrid>
-        <w:gridCol w:w="3942"/>
-        <w:gridCol w:w="5112"/>
+        <w:gridCol w:w="3796"/>
+        <w:gridCol w:w="5182"/>
       </w:tblGrid>
       <w:tr>
         <w:trPr>
@@ -41,7 +54,7 @@
         </w:trPr>
         <w:tc>
           <w:tcPr>
-            <w:tcW w:w="2177" w:type="pct"/>
+            <w:tcW w:w="2114" w:type="pct"/>
             <w:tcBorders>
               <w:bottom w:val="single" w:sz="6" w:space="0" w:color="000000"/>
             </w:tcBorders>
@@ -68,7 +81,7 @@
         </w:tc>
         <w:tc>
           <w:tcPr>
-            <w:tcW w:w="2823" w:type="pct"/>
+            <w:tcW w:w="2886" w:type="pct"/>
             <w:shd w:val="clear" w:color="auto" w:fill="A6A6A6"/>
           </w:tcPr>
           <w:p>
@@ -92,7 +105,7 @@
         </w:trPr>
         <w:tc>
           <w:tcPr>
-            <w:tcW w:w="2177" w:type="pct"/>
+            <w:tcW w:w="2114" w:type="pct"/>
             <w:vMerge w:val="restart"/>
             <w:tcBorders>
               <w:bottom w:val="single" w:sz="4" w:space="0" w:color="000000"/>
@@ -368,7 +381,7 @@
         </w:tc>
         <w:tc>
           <w:tcPr>
-            <w:tcW w:w="2823" w:type="pct"/>
+            <w:tcW w:w="2886" w:type="pct"/>
             <w:tcBorders>
               <w:bottom w:val="single" w:sz="6" w:space="0" w:color="000000"/>
             </w:tcBorders>
@@ -726,7 +739,7 @@
         </w:trPr>
         <w:tc>
           <w:tcPr>
-            <w:tcW w:w="2177" w:type="pct"/>
+            <w:tcW w:w="2114" w:type="pct"/>
             <w:vMerge/>
             <w:tcBorders>
               <w:bottom w:val="single" w:sz="4" w:space="0" w:color="000000"/>
@@ -736,7 +749,7 @@
         </w:tc>
         <w:tc>
           <w:tcPr>
-            <w:tcW w:w="2823" w:type="pct"/>
+            <w:tcW w:w="2886" w:type="pct"/>
             <w:shd w:val="clear" w:color="auto" w:fill="A6A6A6"/>
           </w:tcPr>
           <w:p>
@@ -765,7 +778,7 @@
         </w:trPr>
         <w:tc>
           <w:tcPr>
-            <w:tcW w:w="2177" w:type="pct"/>
+            <w:tcW w:w="2114" w:type="pct"/>
             <w:vMerge/>
             <w:tcBorders>
               <w:bottom w:val="single" w:sz="4" w:space="0" w:color="000000"/>
@@ -775,7 +788,7 @@
         </w:tc>
         <w:tc>
           <w:tcPr>
-            <w:tcW w:w="2823" w:type="pct"/>
+            <w:tcW w:w="2886" w:type="pct"/>
             <w:tcBorders>
               <w:bottom w:val="single" w:sz="6" w:space="0" w:color="000000"/>
             </w:tcBorders>
@@ -810,17 +823,7 @@
                 <w:sz w:val="22"/>
                 <w:szCs w:val="22"/>
               </w:rPr>
-              <w:t>g</w:t>
-            </w:r>
-            <w:bookmarkStart w:id="0" w:name="_GoBack"/>
-            <w:bookmarkEnd w:id="0"/>
-            <w:r>
-              <w:rPr>
-                <w:rFonts w:ascii="Arial" w:eastAsia="Arial" w:hAnsi="Arial" w:cs="Arial"/>
-                <w:sz w:val="22"/>
-                <w:szCs w:val="22"/>
-              </w:rPr>
-              <w:t>estión de c</w:t>
+              <w:t>gestión de c</w:t>
             </w:r>
             <w:r>
               <w:rPr>
@@ -952,7 +955,7 @@
         </w:trPr>
         <w:tc>
           <w:tcPr>
-            <w:tcW w:w="2177" w:type="pct"/>
+            <w:tcW w:w="2114" w:type="pct"/>
             <w:vMerge/>
             <w:tcBorders>
               <w:bottom w:val="single" w:sz="4" w:space="0" w:color="000000"/>
@@ -962,7 +965,7 @@
         </w:tc>
         <w:tc>
           <w:tcPr>
-            <w:tcW w:w="2823" w:type="pct"/>
+            <w:tcW w:w="2886" w:type="pct"/>
             <w:shd w:val="clear" w:color="auto" w:fill="A6A6A6"/>
           </w:tcPr>
           <w:p>
@@ -991,7 +994,7 @@
         </w:trPr>
         <w:tc>
           <w:tcPr>
-            <w:tcW w:w="2177" w:type="pct"/>
+            <w:tcW w:w="2114" w:type="pct"/>
             <w:vMerge/>
             <w:tcBorders>
               <w:bottom w:val="single" w:sz="4" w:space="0" w:color="000000"/>
@@ -1001,7 +1004,7 @@
         </w:tc>
         <w:tc>
           <w:tcPr>
-            <w:tcW w:w="2823" w:type="pct"/>
+            <w:tcW w:w="2886" w:type="pct"/>
           </w:tcPr>
           <w:p>
             <w:pPr>
@@ -1265,7 +1268,6 @@
                 <w:sz w:val="22"/>
                 <w:szCs w:val="22"/>
               </w:rPr>
-              <w:lastRenderedPageBreak/>
               <w:t>Documentación de Implantación.</w:t>
             </w:r>
           </w:p>
@@ -1373,8 +1375,8 @@
         <w:tblLook w:val="0000" w:firstRow="0" w:lastRow="0" w:firstColumn="0" w:lastColumn="0" w:noHBand="0" w:noVBand="0"/>
       </w:tblPr>
       <w:tblGrid>
-        <w:gridCol w:w="3908"/>
-        <w:gridCol w:w="5146"/>
+        <w:gridCol w:w="3764"/>
+        <w:gridCol w:w="4956"/>
       </w:tblGrid>
       <w:tr>
         <w:trPr>
@@ -1504,7 +1506,20 @@
               <w:keepLines/>
               <w:spacing w:before="0" w:after="120"/>
               <w:jc w:val="left"/>
-            </w:pPr>
+              <w:rPr>
+                <w:rFonts w:ascii="Arial" w:eastAsia="Arial" w:hAnsi="Arial" w:cs="Arial"/>
+                <w:sz w:val="22"/>
+                <w:szCs w:val="22"/>
+              </w:rPr>
+            </w:pPr>
+            <w:r>
+              <w:rPr>
+                <w:rFonts w:ascii="Arial" w:eastAsia="Arial" w:hAnsi="Arial" w:cs="Arial"/>
+                <w:sz w:val="22"/>
+                <w:szCs w:val="22"/>
+              </w:rPr>
+              <w:t>Entrega del poster</w:t>
+            </w:r>
           </w:p>
         </w:tc>
         <w:tc>
@@ -1518,9 +1533,21 @@
             <w:pPr>
               <w:keepLines/>
               <w:spacing w:before="0" w:after="120"/>
-              <w:ind w:left="175"/>
-              <w:jc w:val="left"/>
-            </w:pPr>
+              <w:jc w:val="left"/>
+              <w:rPr>
+                <w:rFonts w:ascii="Arial" w:eastAsia="Arial" w:hAnsi="Arial" w:cs="Arial"/>
+                <w:sz w:val="22"/>
+                <w:szCs w:val="22"/>
+              </w:rPr>
+            </w:pPr>
+            <w:r>
+              <w:rPr>
+                <w:rFonts w:ascii="Arial" w:eastAsia="Arial" w:hAnsi="Arial" w:cs="Arial"/>
+                <w:sz w:val="22"/>
+                <w:szCs w:val="22"/>
+              </w:rPr>
+              <w:t>El diseño e impresión de poster lo mandamos a realizar a un diseñador que se demoró con la entrega</w:t>
+            </w:r>
           </w:p>
         </w:tc>
       </w:tr>
@@ -1536,6 +1563,8 @@
       </w:pPr>
     </w:p>
     <w:p>
+      <w:bookmarkStart w:id="0" w:name="_GoBack"/>
+      <w:bookmarkEnd w:id="0"/>
       <w:r>
         <w:br w:type="page"/>
       </w:r>
@@ -1756,9 +1785,9 @@
         <w:tblLook w:val="0000" w:firstRow="0" w:lastRow="0" w:firstColumn="0" w:lastColumn="0" w:noHBand="0" w:noVBand="0"/>
       </w:tblPr>
       <w:tblGrid>
-        <w:gridCol w:w="1249"/>
-        <w:gridCol w:w="3199"/>
-        <w:gridCol w:w="3478"/>
+        <w:gridCol w:w="1189"/>
+        <w:gridCol w:w="3067"/>
+        <w:gridCol w:w="3336"/>
         <w:gridCol w:w="1128"/>
       </w:tblGrid>
       <w:tr>
@@ -2307,12 +2336,13 @@
     <w:sectPr>
       <w:headerReference w:type="default" r:id="rId7"/>
       <w:footerReference w:type="default" r:id="rId8"/>
-      <w:pgSz w:w="11906" w:h="16838"/>
-      <w:pgMar w:top="1133" w:right="1417" w:bottom="1133" w:left="1417" w:header="720" w:footer="720" w:gutter="0"/>
+      <w:pgSz w:w="11906" w:h="16838" w:code="9"/>
+      <w:pgMar w:top="1417" w:right="1701" w:bottom="1276" w:left="1701" w:header="720" w:footer="435" w:gutter="0"/>
       <w:pgNumType w:start="1"/>
       <w:cols w:space="720" w:equalWidth="0">
-        <w:col w:w="8838"/>
+        <w:col w:w="8554"/>
       </w:cols>
+      <w:docGrid w:linePitch="272"/>
     </w:sectPr>
   </w:body>
 </w:document>
@@ -2366,7 +2396,7 @@
       <w:rPr>
         <w:noProof/>
       </w:rPr>
-      <w:t>1</w:t>
+      <w:t>3</w:t>
     </w:r>
     <w:r>
       <w:fldChar w:fldCharType="end"/>
@@ -2455,8 +2485,8 @@
   <w:tbl>
     <w:tblPr>
       <w:tblStyle w:val="a2"/>
-      <w:tblW w:w="10635" w:type="dxa"/>
-      <w:tblInd w:w="-824" w:type="dxa"/>
+      <w:tblW w:w="10554" w:type="dxa"/>
+      <w:tblInd w:w="-743" w:type="dxa"/>
       <w:tblBorders>
         <w:top w:val="single" w:sz="6" w:space="0" w:color="000000"/>
         <w:left w:val="single" w:sz="6" w:space="0" w:color="000000"/>
@@ -2469,8 +2499,8 @@
       <w:tblLook w:val="0000" w:firstRow="0" w:lastRow="0" w:firstColumn="0" w:lastColumn="0" w:noHBand="0" w:noVBand="0"/>
     </w:tblPr>
     <w:tblGrid>
-      <w:gridCol w:w="2100"/>
-      <w:gridCol w:w="3000"/>
+      <w:gridCol w:w="2127"/>
+      <w:gridCol w:w="2892"/>
       <w:gridCol w:w="3780"/>
       <w:gridCol w:w="1755"/>
     </w:tblGrid>
@@ -2480,7 +2510,7 @@
       </w:trPr>
       <w:tc>
         <w:tcPr>
-          <w:tcW w:w="2100" w:type="dxa"/>
+          <w:tcW w:w="2127" w:type="dxa"/>
           <w:vMerge w:val="restart"/>
           <w:vAlign w:val="center"/>
         </w:tcPr>
@@ -2494,10 +2524,10 @@
               <w:noProof/>
             </w:rPr>
             <w:drawing>
-              <wp:inline distT="0" distB="0" distL="0" distR="0" wp14:anchorId="4CE6B70D" wp14:editId="4A09525A">
+              <wp:inline distT="0" distB="0" distL="0" distR="0" wp14:anchorId="39D5B552" wp14:editId="5699CB00">
                 <wp:extent cx="1075055" cy="916940"/>
                 <wp:effectExtent l="0" t="0" r="0" b="0"/>
-                <wp:docPr id="1" name="image02.jpg"/>
+                <wp:docPr id="9" name="image02.jpg"/>
                 <wp:cNvGraphicFramePr/>
                 <a:graphic xmlns:a="http://schemas.openxmlformats.org/drawingml/2006/main">
                   <a:graphicData uri="http://schemas.openxmlformats.org/drawingml/2006/picture">
@@ -2533,7 +2563,7 @@
       </w:tc>
       <w:tc>
         <w:tcPr>
-          <w:tcW w:w="6780" w:type="dxa"/>
+          <w:tcW w:w="6672" w:type="dxa"/>
           <w:gridSpan w:val="2"/>
           <w:vAlign w:val="center"/>
         </w:tcPr>
@@ -2569,10 +2599,10 @@
               <w:noProof/>
             </w:rPr>
             <w:drawing>
-              <wp:inline distT="0" distB="0" distL="0" distR="0" wp14:anchorId="62A91E5C" wp14:editId="0CFE9D32">
+              <wp:inline distT="0" distB="0" distL="0" distR="0" wp14:anchorId="650DB263" wp14:editId="598175AD">
                 <wp:extent cx="981075" cy="749300"/>
                 <wp:effectExtent l="0" t="0" r="0" b="0"/>
-                <wp:docPr id="2" name="image03.png"/>
+                <wp:docPr id="10" name="image03.png"/>
                 <wp:cNvGraphicFramePr/>
                 <a:graphic xmlns:a="http://schemas.openxmlformats.org/drawingml/2006/main">
                   <a:graphicData uri="http://schemas.openxmlformats.org/drawingml/2006/picture">
@@ -2613,7 +2643,7 @@
       </w:trPr>
       <w:tc>
         <w:tcPr>
-          <w:tcW w:w="2100" w:type="dxa"/>
+          <w:tcW w:w="2127" w:type="dxa"/>
           <w:vMerge/>
           <w:vAlign w:val="center"/>
         </w:tcPr>
@@ -2621,7 +2651,7 @@
       </w:tc>
       <w:tc>
         <w:tcPr>
-          <w:tcW w:w="6780" w:type="dxa"/>
+          <w:tcW w:w="6672" w:type="dxa"/>
           <w:gridSpan w:val="2"/>
           <w:vAlign w:val="center"/>
         </w:tcPr>
@@ -2656,7 +2686,7 @@
       </w:trPr>
       <w:tc>
         <w:tcPr>
-          <w:tcW w:w="2100" w:type="dxa"/>
+          <w:tcW w:w="2127" w:type="dxa"/>
           <w:vMerge/>
           <w:vAlign w:val="center"/>
         </w:tcPr>
@@ -2664,7 +2694,7 @@
       </w:tc>
       <w:tc>
         <w:tcPr>
-          <w:tcW w:w="3000" w:type="dxa"/>
+          <w:tcW w:w="2892" w:type="dxa"/>
           <w:vAlign w:val="center"/>
         </w:tcPr>
         <w:p>
@@ -2699,13 +2729,7 @@
             <w:rPr>
               <w:rFonts w:ascii="Arial" w:hAnsi="Arial" w:cs="Arial"/>
             </w:rPr>
-            <w:t>24</w:t>
-          </w:r>
-          <w:r>
-            <w:rPr>
-              <w:rFonts w:ascii="Arial" w:hAnsi="Arial" w:cs="Arial"/>
-            </w:rPr>
-            <w:t>/06</w:t>
+            <w:t>05/08</w:t>
           </w:r>
           <w:r>
             <w:rPr>

</xml_diff>